<commit_message>
[ADD] Cees Melis Sprint 2 Review
</commit_message>
<xml_diff>
--- a/Documenten/Sprints/Sprint 1/BCLW_Cees_Melis_Review.docx
+++ b/Documenten/Sprints/Sprint 1/BCLW_Cees_Melis_Review.docx
@@ -4309,7 +4309,13 @@
         <w:rPr>
           <w:rFonts w:ascii="Titillium Web" w:hAnsi="Titillium Web"/>
         </w:rPr>
-        <w:t xml:space="preserve"> bezig, alleen speel ik toch liever een spelletje op de computer om mezelf te vermaken.</w:t>
+        <w:t xml:space="preserve"> bezig, alleen </w:t>
+      </w:r>
+      <w:r>
+        <w:rPr>
+          <w:rFonts w:ascii="Titillium Web" w:hAnsi="Titillium Web"/>
+        </w:rPr>
+        <w:t>doe ik het liefste toch iets anders.</w:t>
       </w:r>
       <w:bookmarkStart w:id="0" w:name="_GoBack"/>
       <w:bookmarkEnd w:id="0"/>

</xml_diff>